<commit_message>
incorporate Jon's comments on plot
</commit_message>
<xml_diff>
--- a/Measuring Homeownership in the United States.docx
+++ b/Measuring Homeownership in the United States.docx
@@ -1753,7 +1753,18 @@
     </w:p>
     <w:p>
       <w:r>
-        <w:t xml:space="preserve">First, an explanation of some key terms. The Census Bureau makes estimates based of the population that they sample. Since it is just a sample and not the full population, this creates uncertainty. </w:t>
+        <w:t xml:space="preserve">First, an explanation of some key terms. The Census Bureau makes </w:t>
+      </w:r>
+      <w:hyperlink r:id="rId6" w:history="1">
+        <w:r>
+          <w:rPr>
+            <w:rStyle w:val="Hyperlink"/>
+          </w:rPr>
+          <w:t>estimates</w:t>
+        </w:r>
+      </w:hyperlink>
+      <w:r>
+        <w:t xml:space="preserve"> based of the population that they sample. Since it is just a sample and not the full population, this creates uncertainty. </w:t>
       </w:r>
       <w:r>
         <w:t xml:space="preserve">We use the margin of error to measure how much the estimate varies around the true population value- in other words, the level of uncertainty. The Census Bureau reports the margin of error at the 90 percent confidence level. By adding and subtracting the margin of error from the estimate, we can create an interval, in which there is a 90 percent chance that the true value for the population lies within the interval. The smaller the sample, the larger the uncertainty, and therefore the less confident we can be about the validity of the estimate. </w:t>
@@ -1773,6 +1784,7 @@
         <w:t>previous quarters.</w:t>
       </w:r>
     </w:p>
+    <w:p/>
     <w:p>
       <w:r>
         <w:rPr>
@@ -1780,10 +1792,10 @@
         </w:rPr>
         <w:lastRenderedPageBreak/>
         <w:drawing>
-          <wp:inline distT="0" distB="0" distL="0" distR="0" wp14:anchorId="7FCCDB1A" wp14:editId="70FE5F84">
-            <wp:extent cx="5135270" cy="3947676"/>
-            <wp:effectExtent l="0" t="0" r="8255" b="0"/>
-            <wp:docPr id="1" name="Picture 1" descr="H:\homeownership\plots\read-this-graph.png"/>
+          <wp:inline distT="0" distB="0" distL="0" distR="0" wp14:anchorId="5B0F07F9" wp14:editId="59C4A6F3">
+            <wp:extent cx="5947410" cy="4572000"/>
+            <wp:effectExtent l="0" t="0" r="0" b="0"/>
+            <wp:docPr id="3" name="Picture 3" descr="H:\homeownership\plots\read-this-graph.png"/>
             <wp:cNvGraphicFramePr>
               <a:graphicFrameLocks xmlns:a="http://schemas.openxmlformats.org/drawingml/2006/main" noChangeAspect="1"/>
             </wp:cNvGraphicFramePr>
@@ -1792,87 +1804,6 @@
                 <pic:pic xmlns:pic="http://schemas.openxmlformats.org/drawingml/2006/picture">
                   <pic:nvPicPr>
                     <pic:cNvPr id="0" name="Picture 1" descr="H:\homeownership\plots\read-this-graph.png"/>
-                    <pic:cNvPicPr>
-                      <a:picLocks noChangeAspect="1" noChangeArrowheads="1"/>
-                    </pic:cNvPicPr>
-                  </pic:nvPicPr>
-                  <pic:blipFill>
-                    <a:blip r:embed="rId6" cstate="print">
-                      <a:extLst>
-                        <a:ext uri="{28A0092B-C50C-407E-A947-70E740481C1C}">
-                          <a14:useLocalDpi xmlns:a14="http://schemas.microsoft.com/office/drawing/2010/main" val="0"/>
-                        </a:ext>
-                      </a:extLst>
-                    </a:blip>
-                    <a:srcRect/>
-                    <a:stretch>
-                      <a:fillRect/>
-                    </a:stretch>
-                  </pic:blipFill>
-                  <pic:spPr bwMode="auto">
-                    <a:xfrm>
-                      <a:off x="0" y="0"/>
-                      <a:ext cx="5147727" cy="3957252"/>
-                    </a:xfrm>
-                    <a:prstGeom prst="rect">
-                      <a:avLst/>
-                    </a:prstGeom>
-                    <a:noFill/>
-                    <a:ln>
-                      <a:noFill/>
-                    </a:ln>
-                  </pic:spPr>
-                </pic:pic>
-              </a:graphicData>
-            </a:graphic>
-          </wp:inline>
-        </w:drawing>
-      </w:r>
-    </w:p>
-    <w:p/>
-    <w:p>
-      <w:r>
-        <w:t xml:space="preserve">We can now use these </w:t>
-      </w:r>
-      <w:r>
-        <w:t>concepts</w:t>
-      </w:r>
-      <w:r>
-        <w:t xml:space="preserve"> to compare the ACS, a large annual survey, with the CPS, a much smaller quarterly survey.</w:t>
-      </w:r>
-      <w:r>
-        <w:t xml:space="preserve"> You will notice that some of the biggest fluctuations in the CPS homeownership rate do not correspond with drops</w:t>
-      </w:r>
-      <w:r>
-        <w:t xml:space="preserve"> or rises</w:t>
-      </w:r>
-      <w:r>
-        <w:t xml:space="preserve"> in the ACS homeownership rate. The confidence interval on the ACS is significantly smaller, due to the much larger sample size. For this reason, we rely on the ACS as our benchmark for homeownership.</w:t>
-      </w:r>
-      <w:r>
-        <w:t xml:space="preserve"> </w:t>
-      </w:r>
-    </w:p>
-    <w:p/>
-    <w:p>
-      <w:r>
-        <w:rPr>
-          <w:noProof/>
-        </w:rPr>
-        <w:lastRenderedPageBreak/>
-        <w:drawing>
-          <wp:inline distT="0" distB="0" distL="0" distR="0" wp14:anchorId="69A33A85" wp14:editId="3608EBFD">
-            <wp:extent cx="5947410" cy="4572000"/>
-            <wp:effectExtent l="0" t="0" r="0" b="0"/>
-            <wp:docPr id="2" name="Picture 2" descr="H:\homeownership\plots\joint-homeownership-moe.png"/>
-            <wp:cNvGraphicFramePr>
-              <a:graphicFrameLocks xmlns:a="http://schemas.openxmlformats.org/drawingml/2006/main" noChangeAspect="1"/>
-            </wp:cNvGraphicFramePr>
-            <a:graphic xmlns:a="http://schemas.openxmlformats.org/drawingml/2006/main">
-              <a:graphicData uri="http://schemas.openxmlformats.org/drawingml/2006/picture">
-                <pic:pic xmlns:pic="http://schemas.openxmlformats.org/drawingml/2006/picture">
-                  <pic:nvPicPr>
-                    <pic:cNvPr id="0" name="Picture 2" descr="H:\homeownership\plots\joint-homeownership-moe.png"/>
                     <pic:cNvPicPr>
                       <a:picLocks noChangeAspect="1" noChangeArrowheads="1"/>
                     </pic:cNvPicPr>
@@ -1910,9 +1841,97 @@
         </w:drawing>
       </w:r>
     </w:p>
+    <w:p/>
     <w:p>
       <w:r>
-        <w:t>Measuring the homeownership rate requires balancing the frequency of the estimate and the level of uncertainty you are willing to tolerate. More timely measures such as the CPS have merit, but they require more analysis to determine if we are seeing a real trend, or just picking up the volatility in the series. One way to combat this is to compare more than two quarters of data at a time- for instance, instead of looking at the jump from one quarter to the next, look for several subsequent quarters of increases or decreases, or compare the current estimate to the estimate from one year ago, two years ago, and three years ago.</w:t>
+        <w:t xml:space="preserve">We can now use these </w:t>
+      </w:r>
+      <w:r>
+        <w:t>concepts</w:t>
+      </w:r>
+      <w:r>
+        <w:t xml:space="preserve"> to compare the ACS, a large annual survey, with the CPS, a much smaller quarterly survey.</w:t>
+      </w:r>
+      <w:r>
+        <w:t xml:space="preserve"> You will notice that some of the biggest fluctuations in the CPS homeownership rate do not correspond with drops</w:t>
+      </w:r>
+      <w:r>
+        <w:t xml:space="preserve"> or rises</w:t>
+      </w:r>
+      <w:r>
+        <w:t xml:space="preserve"> in the ACS homeownership rate. The confidence interval on the ACS is significantly smaller, due to the much larger sample size. For this reason, we rely on the ACS as our benchmark for homeownership.</w:t>
+      </w:r>
+      <w:r>
+        <w:t xml:space="preserve"> </w:t>
+      </w:r>
+    </w:p>
+    <w:p>
+      <w:r>
+        <w:rPr>
+          <w:noProof/>
+        </w:rPr>
+        <w:lastRenderedPageBreak/>
+        <w:drawing>
+          <wp:inline distT="0" distB="0" distL="0" distR="0" wp14:anchorId="69A33A85" wp14:editId="3608EBFD">
+            <wp:extent cx="5947410" cy="4572000"/>
+            <wp:effectExtent l="0" t="0" r="0" b="0"/>
+            <wp:docPr id="2" name="Picture 2" descr="H:\homeownership\plots\joint-homeownership-moe.png"/>
+            <wp:cNvGraphicFramePr>
+              <a:graphicFrameLocks xmlns:a="http://schemas.openxmlformats.org/drawingml/2006/main" noChangeAspect="1"/>
+            </wp:cNvGraphicFramePr>
+            <a:graphic xmlns:a="http://schemas.openxmlformats.org/drawingml/2006/main">
+              <a:graphicData uri="http://schemas.openxmlformats.org/drawingml/2006/picture">
+                <pic:pic xmlns:pic="http://schemas.openxmlformats.org/drawingml/2006/picture">
+                  <pic:nvPicPr>
+                    <pic:cNvPr id="0" name="Picture 2" descr="H:\homeownership\plots\joint-homeownership-moe.png"/>
+                    <pic:cNvPicPr>
+                      <a:picLocks noChangeAspect="1" noChangeArrowheads="1"/>
+                    </pic:cNvPicPr>
+                  </pic:nvPicPr>
+                  <pic:blipFill>
+                    <a:blip r:embed="rId8" cstate="print">
+                      <a:extLst>
+                        <a:ext uri="{28A0092B-C50C-407E-A947-70E740481C1C}">
+                          <a14:useLocalDpi xmlns:a14="http://schemas.microsoft.com/office/drawing/2010/main" val="0"/>
+                        </a:ext>
+                      </a:extLst>
+                    </a:blip>
+                    <a:srcRect/>
+                    <a:stretch>
+                      <a:fillRect/>
+                    </a:stretch>
+                  </pic:blipFill>
+                  <pic:spPr bwMode="auto">
+                    <a:xfrm>
+                      <a:off x="0" y="0"/>
+                      <a:ext cx="5947410" cy="4572000"/>
+                    </a:xfrm>
+                    <a:prstGeom prst="rect">
+                      <a:avLst/>
+                    </a:prstGeom>
+                    <a:noFill/>
+                    <a:ln>
+                      <a:noFill/>
+                    </a:ln>
+                  </pic:spPr>
+                </pic:pic>
+              </a:graphicData>
+            </a:graphic>
+          </wp:inline>
+        </w:drawing>
+      </w:r>
+    </w:p>
+    <w:p>
+      <w:r>
+        <w:t xml:space="preserve">Measuring the homeownership rate requires balancing the frequency of the estimate and the level of uncertainty you are willing to tolerate. More timely measures such as the CPS have merit, but they require more analysis to determine if we are seeing a real trend, or just picking up the volatility in the series. One way to combat this is to compare more than two quarters of data at a time- for instance, instead of looking at the jump from one quarter to the next, look for several subsequent quarters of increases or decreases, or compare the current estimate to the estimate from one year ago, two years ago, and three years </w:t>
+      </w:r>
+      <w:proofErr w:type="gramStart"/>
+      <w:r>
+        <w:t>ago</w:t>
+      </w:r>
+      <w:proofErr w:type="gramEnd"/>
+      <w:r>
+        <w:t>.</w:t>
       </w:r>
       <w:bookmarkStart w:id="2" w:name="_GoBack"/>
       <w:bookmarkEnd w:id="2"/>
@@ -2525,6 +2544,29 @@
       <w:szCs w:val="18"/>
     </w:rPr>
   </w:style>
+  <w:style w:type="character" w:styleId="Hyperlink">
+    <w:name w:val="Hyperlink"/>
+    <w:basedOn w:val="DefaultParagraphFont"/>
+    <w:uiPriority w:val="99"/>
+    <w:unhideWhenUsed/>
+    <w:rsid w:val="001B294D"/>
+    <w:rPr>
+      <w:color w:val="0563C1" w:themeColor="hyperlink"/>
+      <w:u w:val="single"/>
+    </w:rPr>
+  </w:style>
+  <w:style w:type="character" w:styleId="Mention">
+    <w:name w:val="Mention"/>
+    <w:basedOn w:val="DefaultParagraphFont"/>
+    <w:uiPriority w:val="99"/>
+    <w:semiHidden/>
+    <w:unhideWhenUsed/>
+    <w:rsid w:val="001B294D"/>
+    <w:rPr>
+      <w:color w:val="2B579A"/>
+      <w:shd w:val="clear" w:color="auto" w:fill="E6E6E6"/>
+    </w:rPr>
+  </w:style>
 </w:styles>
 </file>
 

</xml_diff>